<commit_message>
Gerando secret key na OpenAi
</commit_message>
<xml_diff>
--- a/Santander/Explorando IA GENERATIVA/EXPLORANDO A IA GENERATIVA EM UM PIPELINE DE ETL COM PYTHON.docx
+++ b/Santander/Explorando IA GENERATIVA/EXPLORANDO A IA GENERATIVA EM UM PIPELINE DE ETL COM PYTHON.docx
@@ -634,6 +634,7 @@
       <w:r>
         <w:rPr>
           <w:rFonts w:ascii="Consoles" w:hAnsi="Consoles"/>
+          <w:noProof/>
         </w:rPr>
         <w:drawing>
           <wp:inline distT="0" distB="0" distL="0" distR="0" wp14:anchorId="738F45E4" wp14:editId="6CF53B64">
@@ -763,10 +764,10 @@
             <v:path o:extrusionok="f" gradientshapeok="t" o:connecttype="rect"/>
             <o:lock v:ext="edit" aspectratio="t"/>
           </v:shapetype>
-          <v:shape id="_x0000_i1026" type="#_x0000_t75" style="width:288.45pt;height:127pt" o:ole="">
+          <v:shape id="_x0000_i1025" type="#_x0000_t75" style="width:4in;height:129.6pt" o:ole="">
             <v:imagedata r:id="rId7" o:title=""/>
           </v:shape>
-          <o:OLEObject Type="Embed" ProgID="Word.OpenDocumentText.12" ShapeID="_x0000_i1026" DrawAspect="Content" ObjectID="_1756479749" r:id="rId8"/>
+          <o:OLEObject Type="Embed" ProgID="Word.OpenDocumentText.12" ShapeID="_x0000_i1025" DrawAspect="Content" ObjectID="_1756490845" r:id="rId8"/>
         </w:object>
       </w:r>
     </w:p>
@@ -884,10 +885,10 @@
           <w:u w:val="single"/>
         </w:rPr>
         <w:object w:dxaOrig="8504" w:dyaOrig="3460" w14:anchorId="5BAB94F2">
-          <v:shape id="_x0000_i1061" type="#_x0000_t75" style="width:425.3pt;height:173.05pt" o:ole="">
+          <v:shape id="_x0000_i1026" type="#_x0000_t75" style="width:424.8pt;height:172.8pt" o:ole="">
             <v:imagedata r:id="rId9" o:title=""/>
           </v:shape>
-          <o:OLEObject Type="Embed" ProgID="Word.OpenDocumentText.12" ShapeID="_x0000_i1061" DrawAspect="Content" ObjectID="_1756479750" r:id="rId10"/>
+          <o:OLEObject Type="Embed" ProgID="Word.OpenDocumentText.12" ShapeID="_x0000_i1026" DrawAspect="Content" ObjectID="_1756490846" r:id="rId10"/>
         </w:object>
       </w:r>
     </w:p>
@@ -1110,21 +1111,7 @@
         <w:rPr>
           <w:rFonts w:ascii="Consoles" w:hAnsi="Consoles"/>
         </w:rPr>
-        <w:t>- Ele vai pegar o usuário somente se o (</w:t>
-      </w:r>
-      <w:proofErr w:type="gramStart"/>
-      <w:r>
-        <w:rPr>
-          <w:rFonts w:ascii="Consoles" w:hAnsi="Consoles"/>
-        </w:rPr>
-        <w:t>id  !</w:t>
-      </w:r>
-      <w:proofErr w:type="gramEnd"/>
-      <w:r>
-        <w:rPr>
-          <w:rFonts w:ascii="Consoles" w:hAnsi="Consoles"/>
-        </w:rPr>
-        <w:t xml:space="preserve">= </w:t>
+        <w:t xml:space="preserve">- Ele vai pegar o usuário somente se o (id  != </w:t>
       </w:r>
       <w:r>
         <w:rPr>
@@ -1209,10 +1196,10 @@
           <w:bCs/>
         </w:rPr>
         <w:object w:dxaOrig="8504" w:dyaOrig="660" w14:anchorId="381B1097">
-          <v:shape id="_x0000_i1058" type="#_x0000_t75" style="width:425.3pt;height:33.1pt" o:ole="">
+          <v:shape id="_x0000_i1027" type="#_x0000_t75" style="width:424.8pt;height:36pt" o:ole="">
             <v:imagedata r:id="rId11" o:title=""/>
           </v:shape>
-          <o:OLEObject Type="Embed" ProgID="Word.OpenDocumentText.12" ShapeID="_x0000_i1058" DrawAspect="Content" ObjectID="_1756479751" r:id="rId12"/>
+          <o:OLEObject Type="Embed" ProgID="Word.OpenDocumentText.12" ShapeID="_x0000_i1027" DrawAspect="Content" ObjectID="_1756490847" r:id="rId12"/>
         </w:object>
       </w:r>
     </w:p>
@@ -1343,10 +1330,10 @@
           <w:rFonts w:ascii="Consoles" w:hAnsi="Consoles"/>
         </w:rPr>
         <w:object w:dxaOrig="8504" w:dyaOrig="330" w14:anchorId="689A78E7">
-          <v:shape id="_x0000_i1055" type="#_x0000_t75" style="width:425.3pt;height:16.55pt" o:ole="">
+          <v:shape id="_x0000_i1028" type="#_x0000_t75" style="width:424.8pt;height:14.4pt" o:ole="">
             <v:imagedata r:id="rId13" o:title=""/>
           </v:shape>
-          <o:OLEObject Type="Embed" ProgID="Word.OpenDocumentText.12" ShapeID="_x0000_i1055" DrawAspect="Content" ObjectID="_1756479752" r:id="rId14"/>
+          <o:OLEObject Type="Embed" ProgID="Word.OpenDocumentText.12" ShapeID="_x0000_i1028" DrawAspect="Content" ObjectID="_1756490848" r:id="rId14"/>
         </w:object>
       </w:r>
     </w:p>
@@ -1369,27 +1356,450 @@
           <w:bCs/>
         </w:rPr>
       </w:pPr>
-      <w:r>
-        <w:rPr>
-          <w:rFonts w:ascii="Consoles" w:hAnsi="Consoles"/>
-          <w:b/>
-          <w:bCs/>
+    </w:p>
+    <w:p>
+      <w:pPr>
+        <w:spacing w:line="360" w:lineRule="auto"/>
+        <w:jc w:val="both"/>
+        <w:rPr>
+          <w:rFonts w:ascii="Consoles" w:hAnsi="Consoles"/>
+          <w:b/>
+          <w:bCs/>
+        </w:rPr>
+      </w:pPr>
+      <w:r>
+        <w:rPr>
+          <w:rFonts w:ascii="Consoles" w:hAnsi="Consoles"/>
+          <w:b/>
+          <w:bCs/>
+        </w:rPr>
+        <w:lastRenderedPageBreak/>
+        <w:t>UTILIZANDO O CHAT GPT PARA CRIAR UM</w:t>
+      </w:r>
+      <w:r>
+        <w:rPr>
+          <w:rFonts w:ascii="Consoles" w:hAnsi="Consoles"/>
+          <w:b/>
+          <w:bCs/>
+        </w:rPr>
+        <w:t>A</w:t>
+      </w:r>
+      <w:r>
+        <w:rPr>
+          <w:rFonts w:ascii="Consoles" w:hAnsi="Consoles"/>
+          <w:b/>
+          <w:bCs/>
+        </w:rPr>
+        <w:t xml:space="preserve"> MENSAGEM PERSONALIZADA</w:t>
+      </w:r>
+    </w:p>
+    <w:p>
+      <w:pPr>
+        <w:spacing w:line="360" w:lineRule="auto"/>
+        <w:jc w:val="both"/>
+        <w:rPr>
+          <w:rFonts w:ascii="Consoles" w:hAnsi="Consoles"/>
+        </w:rPr>
+      </w:pPr>
+      <w:r>
+        <w:rPr>
+          <w:rFonts w:ascii="Consoles" w:hAnsi="Consoles"/>
+        </w:rPr>
+        <w:t xml:space="preserve">Instalando a biblioteca da </w:t>
+      </w:r>
+      <w:proofErr w:type="spellStart"/>
+      <w:r>
+        <w:rPr>
+          <w:rFonts w:ascii="Consoles" w:hAnsi="Consoles"/>
+        </w:rPr>
+        <w:t>OpenIA</w:t>
+      </w:r>
+      <w:proofErr w:type="spellEnd"/>
+      <w:r>
+        <w:rPr>
+          <w:rFonts w:ascii="Consoles" w:hAnsi="Consoles"/>
+        </w:rPr>
+        <w:t xml:space="preserve"> para utilizar o Chat GPT:</w:t>
+      </w:r>
+    </w:p>
+    <w:bookmarkStart w:id="4" w:name="_MON_1756488968"/>
+    <w:bookmarkEnd w:id="4"/>
+    <w:p>
+      <w:pPr>
+        <w:spacing w:line="360" w:lineRule="auto"/>
+        <w:jc w:val="both"/>
+        <w:rPr>
+          <w:rFonts w:ascii="Consoles" w:hAnsi="Consoles"/>
+        </w:rPr>
+      </w:pPr>
+      <w:r>
+        <w:rPr>
+          <w:rFonts w:ascii="Consoles" w:hAnsi="Consoles"/>
+        </w:rPr>
+        <w:object w:dxaOrig="8504" w:dyaOrig="330" w14:anchorId="7BED08B7">
+          <v:shape id="_x0000_i1031" type="#_x0000_t75" style="width:424.8pt;height:14.4pt" o:ole="">
+            <v:imagedata r:id="rId15" o:title=""/>
+          </v:shape>
+          <o:OLEObject Type="Embed" ProgID="Word.OpenDocumentText.12" ShapeID="_x0000_i1031" DrawAspect="Content" ObjectID="_1756490849" r:id="rId16"/>
+        </w:object>
+      </w:r>
+    </w:p>
+    <w:p>
+      <w:pPr>
+        <w:spacing w:line="360" w:lineRule="auto"/>
+        <w:jc w:val="both"/>
+        <w:rPr>
+          <w:rFonts w:ascii="Consoles" w:hAnsi="Consoles"/>
+        </w:rPr>
+      </w:pPr>
+      <w:r>
+        <w:rPr>
+          <w:rFonts w:ascii="Consoles" w:hAnsi="Consoles"/>
+        </w:rPr>
+        <w:t>Vai instalar toda a gama de API necessárias para fazer a integração.</w:t>
+      </w:r>
+    </w:p>
+    <w:p>
+      <w:pPr>
+        <w:spacing w:line="360" w:lineRule="auto"/>
+        <w:jc w:val="both"/>
+        <w:rPr>
+          <w:rFonts w:ascii="Consoles" w:hAnsi="Consoles"/>
+          <w:b/>
+          <w:bCs/>
+        </w:rPr>
+      </w:pPr>
+      <w:r>
+        <w:rPr>
+          <w:rFonts w:ascii="Consoles" w:hAnsi="Consoles"/>
+          <w:b/>
+          <w:bCs/>
+        </w:rPr>
+        <w:t>Passo a Passo:</w:t>
+      </w:r>
+    </w:p>
+    <w:p>
+      <w:pPr>
+        <w:pStyle w:val="PargrafodaLista"/>
+        <w:numPr>
+          <w:ilvl w:val="0"/>
+          <w:numId w:val="4"/>
+        </w:numPr>
+        <w:spacing w:line="360" w:lineRule="auto"/>
+        <w:jc w:val="both"/>
+        <w:rPr>
+          <w:rFonts w:ascii="Consoles" w:hAnsi="Consoles"/>
+        </w:rPr>
+      </w:pPr>
+      <w:r>
+        <w:rPr>
+          <w:rFonts w:ascii="Consoles" w:hAnsi="Consoles"/>
+        </w:rPr>
+        <w:t xml:space="preserve">Cria uma conta na </w:t>
+      </w:r>
+      <w:proofErr w:type="spellStart"/>
+      <w:r>
+        <w:rPr>
+          <w:rFonts w:ascii="Consoles" w:hAnsi="Consoles"/>
+        </w:rPr>
+        <w:t>OpeiAi</w:t>
+      </w:r>
+      <w:proofErr w:type="spellEnd"/>
+    </w:p>
+    <w:p>
+      <w:pPr>
+        <w:pStyle w:val="PargrafodaLista"/>
+        <w:numPr>
+          <w:ilvl w:val="0"/>
+          <w:numId w:val="4"/>
+        </w:numPr>
+        <w:spacing w:line="360" w:lineRule="auto"/>
+        <w:jc w:val="both"/>
+        <w:rPr>
+          <w:rFonts w:ascii="Consoles" w:hAnsi="Consoles"/>
+        </w:rPr>
+      </w:pPr>
+      <w:r>
+        <w:rPr>
+          <w:rFonts w:ascii="Consoles" w:hAnsi="Consoles"/>
+        </w:rPr>
+        <w:t>Acesse a seção “API Keys”</w:t>
+      </w:r>
+    </w:p>
+    <w:p>
+      <w:pPr>
+        <w:pStyle w:val="PargrafodaLista"/>
+        <w:numPr>
+          <w:ilvl w:val="0"/>
+          <w:numId w:val="4"/>
+        </w:numPr>
+        <w:spacing w:line="360" w:lineRule="auto"/>
+        <w:jc w:val="both"/>
+        <w:rPr>
+          <w:rFonts w:ascii="Consoles" w:hAnsi="Consoles"/>
+        </w:rPr>
+      </w:pPr>
+      <w:r>
+        <w:rPr>
+          <w:rFonts w:ascii="Consoles" w:hAnsi="Consoles"/>
+        </w:rPr>
+        <w:t>Clique em “</w:t>
+      </w:r>
+      <w:proofErr w:type="spellStart"/>
+      <w:r>
+        <w:rPr>
+          <w:rFonts w:ascii="Consoles" w:hAnsi="Consoles"/>
+        </w:rPr>
+        <w:t>Create</w:t>
+      </w:r>
+      <w:proofErr w:type="spellEnd"/>
+      <w:r>
+        <w:rPr>
+          <w:rFonts w:ascii="Consoles" w:hAnsi="Consoles"/>
         </w:rPr>
         <w:t xml:space="preserve"> </w:t>
       </w:r>
-    </w:p>
-    <w:p>
-      <w:pPr>
-        <w:spacing w:line="360" w:lineRule="auto"/>
-        <w:jc w:val="both"/>
-        <w:rPr>
-          <w:rFonts w:ascii="Consoles" w:hAnsi="Consoles"/>
-        </w:rPr>
-      </w:pPr>
-    </w:p>
-    <w:p>
-      <w:pPr>
-        <w:spacing w:line="360" w:lineRule="auto"/>
+      <w:r>
+        <w:rPr>
+          <w:rFonts w:ascii="Consoles" w:hAnsi="Consoles"/>
+        </w:rPr>
+        <w:t xml:space="preserve">New </w:t>
+      </w:r>
+      <w:proofErr w:type="spellStart"/>
+      <w:r>
+        <w:rPr>
+          <w:rFonts w:ascii="Consoles" w:hAnsi="Consoles"/>
+        </w:rPr>
+        <w:t>Secret</w:t>
+      </w:r>
+      <w:proofErr w:type="spellEnd"/>
+      <w:r>
+        <w:rPr>
+          <w:rFonts w:ascii="Consoles" w:hAnsi="Consoles"/>
+        </w:rPr>
+        <w:t xml:space="preserve"> Key”</w:t>
+      </w:r>
+    </w:p>
+    <w:p>
+      <w:pPr>
+        <w:pStyle w:val="PargrafodaLista"/>
+        <w:spacing w:line="360" w:lineRule="auto"/>
+        <w:jc w:val="both"/>
+        <w:rPr>
+          <w:rFonts w:ascii="Consoles" w:hAnsi="Consoles"/>
+        </w:rPr>
+      </w:pPr>
+      <w:r>
+        <w:rPr>
+          <w:rFonts w:ascii="Consoles" w:hAnsi="Consoles"/>
+        </w:rPr>
+        <w:t xml:space="preserve">Link direto: </w:t>
+      </w:r>
+      <w:hyperlink r:id="rId17" w:history="1">
+        <w:r>
+          <w:rPr>
+            <w:rStyle w:val="Hyperlink"/>
+            <w:rFonts w:ascii="Consoles" w:hAnsi="Consoles"/>
+          </w:rPr>
+          <w:t>https://platfor</w:t>
+        </w:r>
+        <w:r>
+          <w:rPr>
+            <w:rStyle w:val="Hyperlink"/>
+            <w:rFonts w:ascii="Consoles" w:hAnsi="Consoles"/>
+          </w:rPr>
+          <w:t>m</w:t>
+        </w:r>
+        <w:r>
+          <w:rPr>
+            <w:rStyle w:val="Hyperlink"/>
+            <w:rFonts w:ascii="Consoles" w:hAnsi="Consoles"/>
+          </w:rPr>
+          <w:t>.openai.com/account/api-keys</w:t>
+        </w:r>
+      </w:hyperlink>
+    </w:p>
+    <w:p>
+      <w:pPr>
+        <w:spacing w:line="360" w:lineRule="auto"/>
+        <w:jc w:val="both"/>
+        <w:rPr>
+          <w:rFonts w:ascii="Consoles" w:hAnsi="Consoles"/>
+          <w:b/>
+          <w:bCs/>
+        </w:rPr>
+      </w:pPr>
+      <w:r>
+        <w:rPr>
+          <w:rFonts w:ascii="Consoles" w:hAnsi="Consoles"/>
+          <w:b/>
+          <w:bCs/>
+        </w:rPr>
+        <w:t xml:space="preserve">Criando a variável que vai confortar a </w:t>
+      </w:r>
+      <w:proofErr w:type="spellStart"/>
+      <w:r>
+        <w:rPr>
+          <w:rFonts w:ascii="Consoles" w:hAnsi="Consoles"/>
+          <w:b/>
+          <w:bCs/>
+        </w:rPr>
+        <w:t>key</w:t>
+      </w:r>
+      <w:proofErr w:type="spellEnd"/>
+      <w:r>
+        <w:rPr>
+          <w:rFonts w:ascii="Consoles" w:hAnsi="Consoles"/>
+          <w:b/>
+          <w:bCs/>
+        </w:rPr>
+        <w:t>:</w:t>
+      </w:r>
+    </w:p>
+    <w:bookmarkStart w:id="5" w:name="_MON_1756490332"/>
+    <w:bookmarkEnd w:id="5"/>
+    <w:p>
+      <w:pPr>
+        <w:spacing w:line="360" w:lineRule="auto"/>
+        <w:jc w:val="both"/>
+        <w:rPr>
+          <w:rFonts w:ascii="Consoles" w:hAnsi="Consoles"/>
+        </w:rPr>
+      </w:pPr>
+      <w:r>
+        <w:rPr>
+          <w:rFonts w:ascii="Consoles" w:hAnsi="Consoles"/>
+        </w:rPr>
+        <w:object w:dxaOrig="8504" w:dyaOrig="660" w14:anchorId="2AB615FF">
+          <v:shape id="_x0000_i1034" type="#_x0000_t75" style="width:424.8pt;height:36pt" o:ole="">
+            <v:imagedata r:id="rId18" o:title=""/>
+          </v:shape>
+          <o:OLEObject Type="Embed" ProgID="Word.OpenDocumentText.12" ShapeID="_x0000_i1034" DrawAspect="Content" ObjectID="_1756490850" r:id="rId19"/>
+        </w:object>
+      </w:r>
+    </w:p>
+    <w:p>
+      <w:pPr>
+        <w:pStyle w:val="PargrafodaLista"/>
+        <w:numPr>
+          <w:ilvl w:val="0"/>
+          <w:numId w:val="5"/>
+        </w:numPr>
+        <w:spacing w:line="360" w:lineRule="auto"/>
+        <w:jc w:val="both"/>
+        <w:rPr>
+          <w:rFonts w:ascii="Consoles" w:hAnsi="Consoles"/>
+        </w:rPr>
+      </w:pPr>
+      <w:r>
+        <w:rPr>
+          <w:rFonts w:ascii="Consoles" w:hAnsi="Consoles"/>
+        </w:rPr>
+        <w:t xml:space="preserve">Documentação oficial da API </w:t>
+      </w:r>
+      <w:proofErr w:type="spellStart"/>
+      <w:r>
+        <w:rPr>
+          <w:rFonts w:ascii="Consoles" w:hAnsi="Consoles"/>
+        </w:rPr>
+        <w:t>OpenAi</w:t>
+      </w:r>
+      <w:proofErr w:type="spellEnd"/>
+      <w:r>
+        <w:rPr>
+          <w:rFonts w:ascii="Consoles" w:hAnsi="Consoles"/>
+        </w:rPr>
+        <w:t xml:space="preserve">: </w:t>
+      </w:r>
+      <w:hyperlink r:id="rId20" w:history="1">
+        <w:r>
+          <w:rPr>
+            <w:rStyle w:val="Hyperlink"/>
+            <w:rFonts w:ascii="Consoles" w:hAnsi="Consoles"/>
+          </w:rPr>
+          <w:t>https://platform.openai.com/docs/api-reference/introduction</w:t>
+        </w:r>
+      </w:hyperlink>
+    </w:p>
+    <w:p>
+      <w:pPr>
+        <w:pStyle w:val="PargrafodaLista"/>
+        <w:numPr>
+          <w:ilvl w:val="0"/>
+          <w:numId w:val="5"/>
+        </w:numPr>
+        <w:spacing w:line="360" w:lineRule="auto"/>
+        <w:jc w:val="both"/>
+        <w:rPr>
+          <w:rFonts w:ascii="Consoles" w:hAnsi="Consoles"/>
+        </w:rPr>
+      </w:pPr>
+      <w:r>
+        <w:rPr>
+          <w:rFonts w:ascii="Consoles" w:hAnsi="Consoles"/>
+        </w:rPr>
+        <w:t xml:space="preserve">Informações sobre o período gratuito: </w:t>
+      </w:r>
+      <w:hyperlink r:id="rId21" w:history="1">
+        <w:r>
+          <w:rPr>
+            <w:rStyle w:val="Hyperlink"/>
+            <w:rFonts w:ascii="Consoles" w:hAnsi="Consoles"/>
+          </w:rPr>
+          <w:t>https://help.openai.com/en/articles/4936830</w:t>
+        </w:r>
+      </w:hyperlink>
+    </w:p>
+    <w:p>
+      <w:pPr>
+        <w:spacing w:line="360" w:lineRule="auto"/>
+        <w:ind w:left="360"/>
+        <w:jc w:val="both"/>
+        <w:rPr>
+          <w:rFonts w:ascii="Consoles" w:hAnsi="Consoles"/>
+        </w:rPr>
+      </w:pPr>
+      <w:r>
+        <w:rPr>
+          <w:rFonts w:ascii="Consoles" w:hAnsi="Consoles"/>
+          <w:b/>
+          <w:bCs/>
+        </w:rPr>
+        <w:t>OBS:</w:t>
+      </w:r>
+      <w:r>
+        <w:rPr>
+          <w:rFonts w:ascii="Consoles" w:hAnsi="Consoles"/>
+        </w:rPr>
+        <w:t xml:space="preserve"> Há três meses de período gratuito para usar API do chat </w:t>
+      </w:r>
+      <w:r>
+        <w:rPr>
+          <w:rFonts w:ascii="Consoles" w:hAnsi="Consoles"/>
+        </w:rPr>
+        <w:t>GPT</w:t>
+      </w:r>
+      <w:r>
+        <w:rPr>
+          <w:rFonts w:ascii="Consoles" w:hAnsi="Consoles"/>
+        </w:rPr>
+        <w:t>.</w:t>
+      </w:r>
+    </w:p>
+    <w:p>
+      <w:pPr>
+        <w:spacing w:line="360" w:lineRule="auto"/>
+        <w:ind w:left="360"/>
+        <w:jc w:val="both"/>
+        <w:rPr>
+          <w:rFonts w:ascii="Consoles" w:hAnsi="Consoles"/>
+        </w:rPr>
+      </w:pPr>
+    </w:p>
+    <w:p>
+      <w:pPr>
+        <w:spacing w:line="360" w:lineRule="auto"/>
+        <w:ind w:left="360"/>
         <w:jc w:val="both"/>
         <w:rPr>
           <w:rFonts w:ascii="Consoles" w:hAnsi="Consoles"/>
@@ -1617,6 +2027,205 @@
     </w:lvl>
   </w:abstractNum>
   <w:abstractNum w:abstractNumId="2" w15:restartNumberingAfterBreak="0">
+    <w:nsid w:val="3E812BB5"/>
+    <w:multiLevelType w:val="hybridMultilevel"/>
+    <w:tmpl w:val="01346C3E"/>
+    <w:lvl w:ilvl="0" w:tplc="0416000F">
+      <w:start w:val="1"/>
+      <w:numFmt w:val="decimal"/>
+      <w:lvlText w:val="%1."/>
+      <w:lvlJc w:val="left"/>
+      <w:pPr>
+        <w:ind w:left="720" w:hanging="360"/>
+      </w:pPr>
+    </w:lvl>
+    <w:lvl w:ilvl="1" w:tplc="04160019" w:tentative="1">
+      <w:start w:val="1"/>
+      <w:numFmt w:val="lowerLetter"/>
+      <w:lvlText w:val="%2."/>
+      <w:lvlJc w:val="left"/>
+      <w:pPr>
+        <w:ind w:left="1440" w:hanging="360"/>
+      </w:pPr>
+    </w:lvl>
+    <w:lvl w:ilvl="2" w:tplc="0416001B" w:tentative="1">
+      <w:start w:val="1"/>
+      <w:numFmt w:val="lowerRoman"/>
+      <w:lvlText w:val="%3."/>
+      <w:lvlJc w:val="right"/>
+      <w:pPr>
+        <w:ind w:left="2160" w:hanging="180"/>
+      </w:pPr>
+    </w:lvl>
+    <w:lvl w:ilvl="3" w:tplc="0416000F" w:tentative="1">
+      <w:start w:val="1"/>
+      <w:numFmt w:val="decimal"/>
+      <w:lvlText w:val="%4."/>
+      <w:lvlJc w:val="left"/>
+      <w:pPr>
+        <w:ind w:left="2880" w:hanging="360"/>
+      </w:pPr>
+    </w:lvl>
+    <w:lvl w:ilvl="4" w:tplc="04160019" w:tentative="1">
+      <w:start w:val="1"/>
+      <w:numFmt w:val="lowerLetter"/>
+      <w:lvlText w:val="%5."/>
+      <w:lvlJc w:val="left"/>
+      <w:pPr>
+        <w:ind w:left="3600" w:hanging="360"/>
+      </w:pPr>
+    </w:lvl>
+    <w:lvl w:ilvl="5" w:tplc="0416001B" w:tentative="1">
+      <w:start w:val="1"/>
+      <w:numFmt w:val="lowerRoman"/>
+      <w:lvlText w:val="%6."/>
+      <w:lvlJc w:val="right"/>
+      <w:pPr>
+        <w:ind w:left="4320" w:hanging="180"/>
+      </w:pPr>
+    </w:lvl>
+    <w:lvl w:ilvl="6" w:tplc="0416000F" w:tentative="1">
+      <w:start w:val="1"/>
+      <w:numFmt w:val="decimal"/>
+      <w:lvlText w:val="%7."/>
+      <w:lvlJc w:val="left"/>
+      <w:pPr>
+        <w:ind w:left="5040" w:hanging="360"/>
+      </w:pPr>
+    </w:lvl>
+    <w:lvl w:ilvl="7" w:tplc="04160019" w:tentative="1">
+      <w:start w:val="1"/>
+      <w:numFmt w:val="lowerLetter"/>
+      <w:lvlText w:val="%8."/>
+      <w:lvlJc w:val="left"/>
+      <w:pPr>
+        <w:ind w:left="5760" w:hanging="360"/>
+      </w:pPr>
+    </w:lvl>
+    <w:lvl w:ilvl="8" w:tplc="0416001B" w:tentative="1">
+      <w:start w:val="1"/>
+      <w:numFmt w:val="lowerRoman"/>
+      <w:lvlText w:val="%9."/>
+      <w:lvlJc w:val="right"/>
+      <w:pPr>
+        <w:ind w:left="6480" w:hanging="180"/>
+      </w:pPr>
+    </w:lvl>
+  </w:abstractNum>
+  <w:abstractNum w:abstractNumId="3" w15:restartNumberingAfterBreak="0">
+    <w:nsid w:val="526D762D"/>
+    <w:multiLevelType w:val="hybridMultilevel"/>
+    <w:tmpl w:val="21A4E236"/>
+    <w:lvl w:ilvl="0" w:tplc="04160001">
+      <w:start w:val="1"/>
+      <w:numFmt w:val="bullet"/>
+      <w:lvlText w:val=""/>
+      <w:lvlJc w:val="left"/>
+      <w:pPr>
+        <w:ind w:left="720" w:hanging="360"/>
+      </w:pPr>
+      <w:rPr>
+        <w:rFonts w:ascii="Symbol" w:hAnsi="Symbol" w:hint="default"/>
+      </w:rPr>
+    </w:lvl>
+    <w:lvl w:ilvl="1" w:tplc="04160003" w:tentative="1">
+      <w:start w:val="1"/>
+      <w:numFmt w:val="bullet"/>
+      <w:lvlText w:val="o"/>
+      <w:lvlJc w:val="left"/>
+      <w:pPr>
+        <w:ind w:left="1440" w:hanging="360"/>
+      </w:pPr>
+      <w:rPr>
+        <w:rFonts w:ascii="Courier New" w:hAnsi="Courier New" w:cs="Courier New" w:hint="default"/>
+      </w:rPr>
+    </w:lvl>
+    <w:lvl w:ilvl="2" w:tplc="04160005" w:tentative="1">
+      <w:start w:val="1"/>
+      <w:numFmt w:val="bullet"/>
+      <w:lvlText w:val=""/>
+      <w:lvlJc w:val="left"/>
+      <w:pPr>
+        <w:ind w:left="2160" w:hanging="360"/>
+      </w:pPr>
+      <w:rPr>
+        <w:rFonts w:ascii="Wingdings" w:hAnsi="Wingdings" w:hint="default"/>
+      </w:rPr>
+    </w:lvl>
+    <w:lvl w:ilvl="3" w:tplc="04160001" w:tentative="1">
+      <w:start w:val="1"/>
+      <w:numFmt w:val="bullet"/>
+      <w:lvlText w:val=""/>
+      <w:lvlJc w:val="left"/>
+      <w:pPr>
+        <w:ind w:left="2880" w:hanging="360"/>
+      </w:pPr>
+      <w:rPr>
+        <w:rFonts w:ascii="Symbol" w:hAnsi="Symbol" w:hint="default"/>
+      </w:rPr>
+    </w:lvl>
+    <w:lvl w:ilvl="4" w:tplc="04160003" w:tentative="1">
+      <w:start w:val="1"/>
+      <w:numFmt w:val="bullet"/>
+      <w:lvlText w:val="o"/>
+      <w:lvlJc w:val="left"/>
+      <w:pPr>
+        <w:ind w:left="3600" w:hanging="360"/>
+      </w:pPr>
+      <w:rPr>
+        <w:rFonts w:ascii="Courier New" w:hAnsi="Courier New" w:cs="Courier New" w:hint="default"/>
+      </w:rPr>
+    </w:lvl>
+    <w:lvl w:ilvl="5" w:tplc="04160005" w:tentative="1">
+      <w:start w:val="1"/>
+      <w:numFmt w:val="bullet"/>
+      <w:lvlText w:val=""/>
+      <w:lvlJc w:val="left"/>
+      <w:pPr>
+        <w:ind w:left="4320" w:hanging="360"/>
+      </w:pPr>
+      <w:rPr>
+        <w:rFonts w:ascii="Wingdings" w:hAnsi="Wingdings" w:hint="default"/>
+      </w:rPr>
+    </w:lvl>
+    <w:lvl w:ilvl="6" w:tplc="04160001" w:tentative="1">
+      <w:start w:val="1"/>
+      <w:numFmt w:val="bullet"/>
+      <w:lvlText w:val=""/>
+      <w:lvlJc w:val="left"/>
+      <w:pPr>
+        <w:ind w:left="5040" w:hanging="360"/>
+      </w:pPr>
+      <w:rPr>
+        <w:rFonts w:ascii="Symbol" w:hAnsi="Symbol" w:hint="default"/>
+      </w:rPr>
+    </w:lvl>
+    <w:lvl w:ilvl="7" w:tplc="04160003" w:tentative="1">
+      <w:start w:val="1"/>
+      <w:numFmt w:val="bullet"/>
+      <w:lvlText w:val="o"/>
+      <w:lvlJc w:val="left"/>
+      <w:pPr>
+        <w:ind w:left="5760" w:hanging="360"/>
+      </w:pPr>
+      <w:rPr>
+        <w:rFonts w:ascii="Courier New" w:hAnsi="Courier New" w:cs="Courier New" w:hint="default"/>
+      </w:rPr>
+    </w:lvl>
+    <w:lvl w:ilvl="8" w:tplc="04160005" w:tentative="1">
+      <w:start w:val="1"/>
+      <w:numFmt w:val="bullet"/>
+      <w:lvlText w:val=""/>
+      <w:lvlJc w:val="left"/>
+      <w:pPr>
+        <w:ind w:left="6480" w:hanging="360"/>
+      </w:pPr>
+      <w:rPr>
+        <w:rFonts w:ascii="Wingdings" w:hAnsi="Wingdings" w:hint="default"/>
+      </w:rPr>
+    </w:lvl>
+  </w:abstractNum>
+  <w:abstractNum w:abstractNumId="4" w15:restartNumberingAfterBreak="0">
     <w:nsid w:val="79EA68B0"/>
     <w:multiLevelType w:val="multilevel"/>
     <w:tmpl w:val="E78C662C"/>
@@ -1730,13 +2339,19 @@
     </w:lvl>
   </w:abstractNum>
   <w:num w:numId="1" w16cid:durableId="2001814368">
-    <w:abstractNumId w:val="2"/>
+    <w:abstractNumId w:val="4"/>
   </w:num>
   <w:num w:numId="2" w16cid:durableId="1787499985">
     <w:abstractNumId w:val="0"/>
   </w:num>
   <w:num w:numId="3" w16cid:durableId="1635209052">
     <w:abstractNumId w:val="1"/>
+  </w:num>
+  <w:num w:numId="4" w16cid:durableId="881942292">
+    <w:abstractNumId w:val="2"/>
+  </w:num>
+  <w:num w:numId="5" w16cid:durableId="586697671">
+    <w:abstractNumId w:val="3"/>
   </w:num>
 </w:numbering>
 </file>
@@ -2222,6 +2837,18 @@
       <w:shd w:val="clear" w:color="auto" w:fill="E1DFDD"/>
     </w:rPr>
   </w:style>
+  <w:style w:type="character" w:styleId="HiperlinkVisitado">
+    <w:name w:val="FollowedHyperlink"/>
+    <w:basedOn w:val="Fontepargpadro"/>
+    <w:uiPriority w:val="99"/>
+    <w:semiHidden/>
+    <w:unhideWhenUsed/>
+    <w:rsid w:val="00C26A17"/>
+    <w:rPr>
+      <w:color w:val="954F72" w:themeColor="followedHyperlink"/>
+      <w:u w:val="single"/>
+    </w:rPr>
+  </w:style>
 </w:styles>
 </file>
 

</xml_diff>